<commit_message>
Jeg er en spade
</commit_message>
<xml_diff>
--- a/Courses/Machine Learning (ML)/Ex7/Results from exercise 7.docx
+++ b/Courses/Machine Learning (ML)/Ex7/Results from exercise 7.docx
@@ -3,24 +3,9 @@
 <w:document xmlns:wpc="http://schemas.microsoft.com/office/word/2010/wordprocessingCanvas" xmlns:mc="http://schemas.openxmlformats.org/markup-compatibility/2006" xmlns:o="urn:schemas-microsoft-com:office:office" xmlns:r="http://schemas.openxmlformats.org/officeDocument/2006/relationships" xmlns:m="http://schemas.openxmlformats.org/officeDocument/2006/math" xmlns:v="urn:schemas-microsoft-com:vml" xmlns:wp14="http://schemas.microsoft.com/office/word/2010/wordprocessingDrawing" xmlns:wp="http://schemas.openxmlformats.org/drawingml/2006/wordprocessingDrawing" xmlns:w10="urn:schemas-microsoft-com:office:word" xmlns:w="http://schemas.openxmlformats.org/wordprocessingml/2006/main" xmlns:w14="http://schemas.microsoft.com/office/word/2010/wordml" xmlns:wpg="http://schemas.microsoft.com/office/word/2010/wordprocessingGroup" xmlns:wpi="http://schemas.microsoft.com/office/word/2010/wordprocessingInk" xmlns:wne="http://schemas.microsoft.com/office/word/2006/wordml" xmlns:wps="http://schemas.microsoft.com/office/word/2010/wordprocessingShape" mc:Ignorable="w14 wp14">
   <w:body>
     <w:p>
-      <w:pPr>
-        <w:rPr>
-          <w:lang w:val="da-DK"/>
-        </w:rPr>
-      </w:pPr>
-      <w:r>
-        <w:rPr>
-          <w:lang w:val="da-DK"/>
-        </w:rPr>
+      <w:r>
         <w:t>Results from exercise 7:</w:t>
       </w:r>
-    </w:p>
-    <w:p>
-      <w:pPr>
-        <w:rPr>
-          <w:lang w:val="da-DK"/>
-        </w:rPr>
-      </w:pPr>
     </w:p>
     <w:p>
       <w:pPr>
@@ -34,13 +19,41 @@
           <w:szCs w:val="20"/>
         </w:rPr>
       </w:pPr>
-      <w:r>
-        <w:rPr>
-          <w:rFonts w:ascii="Courier New" w:hAnsi="Courier New" w:cs="Courier New"/>
-          <w:sz w:val="20"/>
-          <w:szCs w:val="20"/>
-        </w:rPr>
-        <w:t>optimization finished, #iter = 112</w:t>
+      <w:proofErr w:type="gramStart"/>
+      <w:r>
+        <w:rPr>
+          <w:rFonts w:ascii="Courier New" w:hAnsi="Courier New" w:cs="Courier New"/>
+          <w:sz w:val="20"/>
+          <w:szCs w:val="20"/>
+        </w:rPr>
+        <w:t>optimization</w:t>
+      </w:r>
+      <w:proofErr w:type="gramEnd"/>
+      <w:r>
+        <w:rPr>
+          <w:rFonts w:ascii="Courier New" w:hAnsi="Courier New" w:cs="Courier New"/>
+          <w:sz w:val="20"/>
+          <w:szCs w:val="20"/>
+        </w:rPr>
+        <w:t xml:space="preserve"> finished, #</w:t>
+      </w:r>
+      <w:proofErr w:type="spellStart"/>
+      <w:r>
+        <w:rPr>
+          <w:rFonts w:ascii="Courier New" w:hAnsi="Courier New" w:cs="Courier New"/>
+          <w:sz w:val="20"/>
+          <w:szCs w:val="20"/>
+        </w:rPr>
+        <w:t>iter</w:t>
+      </w:r>
+      <w:proofErr w:type="spellEnd"/>
+      <w:r>
+        <w:rPr>
+          <w:rFonts w:ascii="Courier New" w:hAnsi="Courier New" w:cs="Courier New"/>
+          <w:sz w:val="20"/>
+          <w:szCs w:val="20"/>
+        </w:rPr>
+        <w:t xml:space="preserve"> = 112</w:t>
       </w:r>
     </w:p>
     <w:p>
@@ -53,16 +66,29 @@
           <w:rFonts w:ascii="Courier New" w:hAnsi="Courier New" w:cs="Courier New"/>
           <w:sz w:val="20"/>
           <w:szCs w:val="20"/>
-        </w:rPr>
-      </w:pPr>
-      <w:r>
-        <w:rPr>
-          <w:rFonts w:ascii="Courier New" w:hAnsi="Courier New" w:cs="Courier New"/>
-          <w:sz w:val="20"/>
-          <w:szCs w:val="20"/>
-        </w:rPr>
-        <w:t>nu = 0.017055</w:t>
-      </w:r>
+          <w:lang w:val="da-DK"/>
+        </w:rPr>
+      </w:pPr>
+      <w:r>
+        <w:rPr>
+          <w:rFonts w:ascii="Courier New" w:hAnsi="Courier New" w:cs="Courier New"/>
+          <w:sz w:val="20"/>
+          <w:szCs w:val="20"/>
+          <w:lang w:val="da-DK"/>
+        </w:rPr>
+        <w:t xml:space="preserve">nu = </w:t>
+      </w:r>
+      <w:proofErr w:type="gramStart"/>
+      <w:r>
+        <w:rPr>
+          <w:rFonts w:ascii="Courier New" w:hAnsi="Courier New" w:cs="Courier New"/>
+          <w:sz w:val="20"/>
+          <w:szCs w:val="20"/>
+          <w:lang w:val="da-DK"/>
+        </w:rPr>
+        <w:t>0.017055</w:t>
+      </w:r>
+      <w:proofErr w:type="gramEnd"/>
     </w:p>
     <w:p>
       <w:pPr>
@@ -74,16 +100,60 @@
           <w:rFonts w:ascii="Courier New" w:hAnsi="Courier New" w:cs="Courier New"/>
           <w:sz w:val="20"/>
           <w:szCs w:val="20"/>
-        </w:rPr>
-      </w:pPr>
-      <w:r>
-        <w:rPr>
-          <w:rFonts w:ascii="Courier New" w:hAnsi="Courier New" w:cs="Courier New"/>
-          <w:sz w:val="20"/>
-          <w:szCs w:val="20"/>
-        </w:rPr>
-        <w:t>obj = -154.758114, rho = -0.485428</w:t>
-      </w:r>
+          <w:lang w:val="da-DK"/>
+        </w:rPr>
+      </w:pPr>
+      <w:proofErr w:type="spellStart"/>
+      <w:r>
+        <w:rPr>
+          <w:rFonts w:ascii="Courier New" w:hAnsi="Courier New" w:cs="Courier New"/>
+          <w:sz w:val="20"/>
+          <w:szCs w:val="20"/>
+          <w:lang w:val="da-DK"/>
+        </w:rPr>
+        <w:t>obj</w:t>
+      </w:r>
+      <w:proofErr w:type="spellEnd"/>
+      <w:r>
+        <w:rPr>
+          <w:rFonts w:ascii="Courier New" w:hAnsi="Courier New" w:cs="Courier New"/>
+          <w:sz w:val="20"/>
+          <w:szCs w:val="20"/>
+          <w:lang w:val="da-DK"/>
+        </w:rPr>
+        <w:t xml:space="preserve"> = -154.758114, </w:t>
+      </w:r>
+      <w:proofErr w:type="spellStart"/>
+      <w:r>
+        <w:rPr>
+          <w:rFonts w:ascii="Courier New" w:hAnsi="Courier New" w:cs="Courier New"/>
+          <w:sz w:val="20"/>
+          <w:szCs w:val="20"/>
+          <w:lang w:val="da-DK"/>
+        </w:rPr>
+        <w:t>rho</w:t>
+      </w:r>
+      <w:proofErr w:type="spellEnd"/>
+      <w:r>
+        <w:rPr>
+          <w:rFonts w:ascii="Courier New" w:hAnsi="Courier New" w:cs="Courier New"/>
+          <w:sz w:val="20"/>
+          <w:szCs w:val="20"/>
+          <w:lang w:val="da-DK"/>
+        </w:rPr>
+        <w:t xml:space="preserve"> = -</w:t>
+      </w:r>
+      <w:proofErr w:type="gramStart"/>
+      <w:r>
+        <w:rPr>
+          <w:rFonts w:ascii="Courier New" w:hAnsi="Courier New" w:cs="Courier New"/>
+          <w:sz w:val="20"/>
+          <w:szCs w:val="20"/>
+          <w:lang w:val="da-DK"/>
+        </w:rPr>
+        <w:t>0.485428</w:t>
+      </w:r>
+      <w:proofErr w:type="gramEnd"/>
     </w:p>
     <w:p>
       <w:pPr>
@@ -95,15 +165,48 @@
           <w:rFonts w:ascii="Courier New" w:hAnsi="Courier New" w:cs="Courier New"/>
           <w:sz w:val="20"/>
           <w:szCs w:val="20"/>
-        </w:rPr>
-      </w:pPr>
-      <w:r>
-        <w:rPr>
-          <w:rFonts w:ascii="Courier New" w:hAnsi="Courier New" w:cs="Courier New"/>
-          <w:sz w:val="20"/>
-          <w:szCs w:val="20"/>
-        </w:rPr>
-        <w:t>nSV = 216, nBSV = 216</w:t>
+          <w:lang w:val="da-DK"/>
+        </w:rPr>
+      </w:pPr>
+      <w:proofErr w:type="spellStart"/>
+      <w:r>
+        <w:rPr>
+          <w:rFonts w:ascii="Courier New" w:hAnsi="Courier New" w:cs="Courier New"/>
+          <w:sz w:val="20"/>
+          <w:szCs w:val="20"/>
+          <w:lang w:val="da-DK"/>
+        </w:rPr>
+        <w:t>nSV</w:t>
+      </w:r>
+      <w:proofErr w:type="spellEnd"/>
+      <w:r>
+        <w:rPr>
+          <w:rFonts w:ascii="Courier New" w:hAnsi="Courier New" w:cs="Courier New"/>
+          <w:sz w:val="20"/>
+          <w:szCs w:val="20"/>
+          <w:lang w:val="da-DK"/>
+        </w:rPr>
+        <w:t xml:space="preserve"> = 216, </w:t>
+      </w:r>
+      <w:proofErr w:type="spellStart"/>
+      <w:r>
+        <w:rPr>
+          <w:rFonts w:ascii="Courier New" w:hAnsi="Courier New" w:cs="Courier New"/>
+          <w:sz w:val="20"/>
+          <w:szCs w:val="20"/>
+          <w:lang w:val="da-DK"/>
+        </w:rPr>
+        <w:t>nBSV</w:t>
+      </w:r>
+      <w:proofErr w:type="spellEnd"/>
+      <w:r>
+        <w:rPr>
+          <w:rFonts w:ascii="Courier New" w:hAnsi="Courier New" w:cs="Courier New"/>
+          <w:sz w:val="20"/>
+          <w:szCs w:val="20"/>
+          <w:lang w:val="da-DK"/>
+        </w:rPr>
+        <w:t xml:space="preserve"> = 216</w:t>
       </w:r>
     </w:p>
     <w:p>
@@ -152,13 +255,41 @@
           <w:szCs w:val="20"/>
         </w:rPr>
       </w:pPr>
-      <w:r>
-        <w:rPr>
-          <w:rFonts w:ascii="Courier New" w:hAnsi="Courier New" w:cs="Courier New"/>
-          <w:sz w:val="20"/>
-          <w:szCs w:val="20"/>
-        </w:rPr>
-        <w:t>optimization finished, #iter = 434</w:t>
+      <w:proofErr w:type="gramStart"/>
+      <w:r>
+        <w:rPr>
+          <w:rFonts w:ascii="Courier New" w:hAnsi="Courier New" w:cs="Courier New"/>
+          <w:sz w:val="20"/>
+          <w:szCs w:val="20"/>
+        </w:rPr>
+        <w:t>optimization</w:t>
+      </w:r>
+      <w:proofErr w:type="gramEnd"/>
+      <w:r>
+        <w:rPr>
+          <w:rFonts w:ascii="Courier New" w:hAnsi="Courier New" w:cs="Courier New"/>
+          <w:sz w:val="20"/>
+          <w:szCs w:val="20"/>
+        </w:rPr>
+        <w:t xml:space="preserve"> finished, #</w:t>
+      </w:r>
+      <w:proofErr w:type="spellStart"/>
+      <w:r>
+        <w:rPr>
+          <w:rFonts w:ascii="Courier New" w:hAnsi="Courier New" w:cs="Courier New"/>
+          <w:sz w:val="20"/>
+          <w:szCs w:val="20"/>
+        </w:rPr>
+        <w:t>iter</w:t>
+      </w:r>
+      <w:proofErr w:type="spellEnd"/>
+      <w:r>
+        <w:rPr>
+          <w:rFonts w:ascii="Courier New" w:hAnsi="Courier New" w:cs="Courier New"/>
+          <w:sz w:val="20"/>
+          <w:szCs w:val="20"/>
+        </w:rPr>
+        <w:t xml:space="preserve"> = 434</w:t>
       </w:r>
     </w:p>
     <w:p>
@@ -171,17 +302,25 @@
           <w:rFonts w:ascii="Courier New" w:hAnsi="Courier New" w:cs="Courier New"/>
           <w:sz w:val="20"/>
           <w:szCs w:val="20"/>
-          <w:lang w:val="da-DK"/>
-        </w:rPr>
-      </w:pPr>
-      <w:r>
-        <w:rPr>
-          <w:rFonts w:ascii="Courier New" w:hAnsi="Courier New" w:cs="Courier New"/>
-          <w:sz w:val="20"/>
-          <w:szCs w:val="20"/>
-          <w:lang w:val="da-DK"/>
-        </w:rPr>
-        <w:t>nu = 0.069691</w:t>
+        </w:rPr>
+      </w:pPr>
+      <w:proofErr w:type="gramStart"/>
+      <w:r>
+        <w:rPr>
+          <w:rFonts w:ascii="Courier New" w:hAnsi="Courier New" w:cs="Courier New"/>
+          <w:sz w:val="20"/>
+          <w:szCs w:val="20"/>
+        </w:rPr>
+        <w:t>nu</w:t>
+      </w:r>
+      <w:proofErr w:type="gramEnd"/>
+      <w:r>
+        <w:rPr>
+          <w:rFonts w:ascii="Courier New" w:hAnsi="Courier New" w:cs="Courier New"/>
+          <w:sz w:val="20"/>
+          <w:szCs w:val="20"/>
+        </w:rPr>
+        <w:t xml:space="preserve"> = 0.069691</w:t>
       </w:r>
     </w:p>
     <w:p>
@@ -194,17 +333,27 @@
           <w:rFonts w:ascii="Courier New" w:hAnsi="Courier New" w:cs="Courier New"/>
           <w:sz w:val="20"/>
           <w:szCs w:val="20"/>
-          <w:lang w:val="da-DK"/>
-        </w:rPr>
-      </w:pPr>
-      <w:r>
-        <w:rPr>
-          <w:rFonts w:ascii="Courier New" w:hAnsi="Courier New" w:cs="Courier New"/>
-          <w:sz w:val="20"/>
-          <w:szCs w:val="20"/>
-          <w:lang w:val="da-DK"/>
-        </w:rPr>
-        <w:t>obj = -640.299371, rho = 0.427472</w:t>
+        </w:rPr>
+      </w:pPr>
+      <w:proofErr w:type="spellStart"/>
+      <w:proofErr w:type="gramStart"/>
+      <w:r>
+        <w:rPr>
+          <w:rFonts w:ascii="Courier New" w:hAnsi="Courier New" w:cs="Courier New"/>
+          <w:sz w:val="20"/>
+          <w:szCs w:val="20"/>
+        </w:rPr>
+        <w:t>obj</w:t>
+      </w:r>
+      <w:proofErr w:type="spellEnd"/>
+      <w:proofErr w:type="gramEnd"/>
+      <w:r>
+        <w:rPr>
+          <w:rFonts w:ascii="Courier New" w:hAnsi="Courier New" w:cs="Courier New"/>
+          <w:sz w:val="20"/>
+          <w:szCs w:val="20"/>
+        </w:rPr>
+        <w:t xml:space="preserve"> = -640.299371, rho = 0.427472</w:t>
       </w:r>
     </w:p>
     <w:p>
@@ -217,17 +366,45 @@
           <w:rFonts w:ascii="Courier New" w:hAnsi="Courier New" w:cs="Courier New"/>
           <w:sz w:val="20"/>
           <w:szCs w:val="20"/>
-          <w:lang w:val="da-DK"/>
-        </w:rPr>
-      </w:pPr>
-      <w:r>
-        <w:rPr>
-          <w:rFonts w:ascii="Courier New" w:hAnsi="Courier New" w:cs="Courier New"/>
-          <w:sz w:val="20"/>
-          <w:szCs w:val="20"/>
-          <w:lang w:val="da-DK"/>
-        </w:rPr>
-        <w:t>nSV = 828, nBSV = 828</w:t>
+        </w:rPr>
+      </w:pPr>
+      <w:proofErr w:type="spellStart"/>
+      <w:proofErr w:type="gramStart"/>
+      <w:r>
+        <w:rPr>
+          <w:rFonts w:ascii="Courier New" w:hAnsi="Courier New" w:cs="Courier New"/>
+          <w:sz w:val="20"/>
+          <w:szCs w:val="20"/>
+        </w:rPr>
+        <w:t>nSV</w:t>
+      </w:r>
+      <w:proofErr w:type="spellEnd"/>
+      <w:proofErr w:type="gramEnd"/>
+      <w:r>
+        <w:rPr>
+          <w:rFonts w:ascii="Courier New" w:hAnsi="Courier New" w:cs="Courier New"/>
+          <w:sz w:val="20"/>
+          <w:szCs w:val="20"/>
+        </w:rPr>
+        <w:t xml:space="preserve"> = 828, </w:t>
+      </w:r>
+      <w:proofErr w:type="spellStart"/>
+      <w:r>
+        <w:rPr>
+          <w:rFonts w:ascii="Courier New" w:hAnsi="Courier New" w:cs="Courier New"/>
+          <w:sz w:val="20"/>
+          <w:szCs w:val="20"/>
+        </w:rPr>
+        <w:t>nBSV</w:t>
+      </w:r>
+      <w:proofErr w:type="spellEnd"/>
+      <w:r>
+        <w:rPr>
+          <w:rFonts w:ascii="Courier New" w:hAnsi="Courier New" w:cs="Courier New"/>
+          <w:sz w:val="20"/>
+          <w:szCs w:val="20"/>
+        </w:rPr>
+        <w:t xml:space="preserve"> = 828</w:t>
       </w:r>
     </w:p>
     <w:p>
@@ -276,13 +453,41 @@
           <w:szCs w:val="20"/>
         </w:rPr>
       </w:pPr>
-      <w:r>
-        <w:rPr>
-          <w:rFonts w:ascii="Courier New" w:hAnsi="Courier New" w:cs="Courier New"/>
-          <w:sz w:val="20"/>
-          <w:szCs w:val="20"/>
-        </w:rPr>
-        <w:t>optimization finished, #iter = 410</w:t>
+      <w:proofErr w:type="gramStart"/>
+      <w:r>
+        <w:rPr>
+          <w:rFonts w:ascii="Courier New" w:hAnsi="Courier New" w:cs="Courier New"/>
+          <w:sz w:val="20"/>
+          <w:szCs w:val="20"/>
+        </w:rPr>
+        <w:t>optimization</w:t>
+      </w:r>
+      <w:proofErr w:type="gramEnd"/>
+      <w:r>
+        <w:rPr>
+          <w:rFonts w:ascii="Courier New" w:hAnsi="Courier New" w:cs="Courier New"/>
+          <w:sz w:val="20"/>
+          <w:szCs w:val="20"/>
+        </w:rPr>
+        <w:t xml:space="preserve"> finished, #</w:t>
+      </w:r>
+      <w:proofErr w:type="spellStart"/>
+      <w:r>
+        <w:rPr>
+          <w:rFonts w:ascii="Courier New" w:hAnsi="Courier New" w:cs="Courier New"/>
+          <w:sz w:val="20"/>
+          <w:szCs w:val="20"/>
+        </w:rPr>
+        <w:t>iter</w:t>
+      </w:r>
+      <w:proofErr w:type="spellEnd"/>
+      <w:r>
+        <w:rPr>
+          <w:rFonts w:ascii="Courier New" w:hAnsi="Courier New" w:cs="Courier New"/>
+          <w:sz w:val="20"/>
+          <w:szCs w:val="20"/>
+        </w:rPr>
+        <w:t xml:space="preserve"> = 410</w:t>
       </w:r>
     </w:p>
     <w:p>
@@ -295,16 +500,29 @@
           <w:rFonts w:ascii="Courier New" w:hAnsi="Courier New" w:cs="Courier New"/>
           <w:sz w:val="20"/>
           <w:szCs w:val="20"/>
-        </w:rPr>
-      </w:pPr>
-      <w:r>
-        <w:rPr>
-          <w:rFonts w:ascii="Courier New" w:hAnsi="Courier New" w:cs="Courier New"/>
-          <w:sz w:val="20"/>
-          <w:szCs w:val="20"/>
-        </w:rPr>
-        <w:t>nu = 0.063465</w:t>
-      </w:r>
+          <w:lang w:val="da-DK"/>
+        </w:rPr>
+      </w:pPr>
+      <w:r>
+        <w:rPr>
+          <w:rFonts w:ascii="Courier New" w:hAnsi="Courier New" w:cs="Courier New"/>
+          <w:sz w:val="20"/>
+          <w:szCs w:val="20"/>
+          <w:lang w:val="da-DK"/>
+        </w:rPr>
+        <w:t xml:space="preserve">nu = </w:t>
+      </w:r>
+      <w:proofErr w:type="gramStart"/>
+      <w:r>
+        <w:rPr>
+          <w:rFonts w:ascii="Courier New" w:hAnsi="Courier New" w:cs="Courier New"/>
+          <w:sz w:val="20"/>
+          <w:szCs w:val="20"/>
+          <w:lang w:val="da-DK"/>
+        </w:rPr>
+        <w:t>0.063465</w:t>
+      </w:r>
+      <w:proofErr w:type="gramEnd"/>
     </w:p>
     <w:p>
       <w:pPr>
@@ -316,16 +534,60 @@
           <w:rFonts w:ascii="Courier New" w:hAnsi="Courier New" w:cs="Courier New"/>
           <w:sz w:val="20"/>
           <w:szCs w:val="20"/>
-        </w:rPr>
-      </w:pPr>
-      <w:r>
-        <w:rPr>
-          <w:rFonts w:ascii="Courier New" w:hAnsi="Courier New" w:cs="Courier New"/>
-          <w:sz w:val="20"/>
-          <w:szCs w:val="20"/>
-        </w:rPr>
-        <w:t>obj = -630.528067, rho = 1.728887</w:t>
-      </w:r>
+          <w:lang w:val="da-DK"/>
+        </w:rPr>
+      </w:pPr>
+      <w:proofErr w:type="spellStart"/>
+      <w:r>
+        <w:rPr>
+          <w:rFonts w:ascii="Courier New" w:hAnsi="Courier New" w:cs="Courier New"/>
+          <w:sz w:val="20"/>
+          <w:szCs w:val="20"/>
+          <w:lang w:val="da-DK"/>
+        </w:rPr>
+        <w:t>obj</w:t>
+      </w:r>
+      <w:proofErr w:type="spellEnd"/>
+      <w:r>
+        <w:rPr>
+          <w:rFonts w:ascii="Courier New" w:hAnsi="Courier New" w:cs="Courier New"/>
+          <w:sz w:val="20"/>
+          <w:szCs w:val="20"/>
+          <w:lang w:val="da-DK"/>
+        </w:rPr>
+        <w:t xml:space="preserve"> = -630.528067, </w:t>
+      </w:r>
+      <w:proofErr w:type="spellStart"/>
+      <w:r>
+        <w:rPr>
+          <w:rFonts w:ascii="Courier New" w:hAnsi="Courier New" w:cs="Courier New"/>
+          <w:sz w:val="20"/>
+          <w:szCs w:val="20"/>
+          <w:lang w:val="da-DK"/>
+        </w:rPr>
+        <w:t>rho</w:t>
+      </w:r>
+      <w:proofErr w:type="spellEnd"/>
+      <w:r>
+        <w:rPr>
+          <w:rFonts w:ascii="Courier New" w:hAnsi="Courier New" w:cs="Courier New"/>
+          <w:sz w:val="20"/>
+          <w:szCs w:val="20"/>
+          <w:lang w:val="da-DK"/>
+        </w:rPr>
+        <w:t xml:space="preserve"> = </w:t>
+      </w:r>
+      <w:proofErr w:type="gramStart"/>
+      <w:r>
+        <w:rPr>
+          <w:rFonts w:ascii="Courier New" w:hAnsi="Courier New" w:cs="Courier New"/>
+          <w:sz w:val="20"/>
+          <w:szCs w:val="20"/>
+          <w:lang w:val="da-DK"/>
+        </w:rPr>
+        <w:t>1.728887</w:t>
+      </w:r>
+      <w:proofErr w:type="gramEnd"/>
     </w:p>
     <w:p>
       <w:pPr>
@@ -337,32 +599,93 @@
           <w:rFonts w:ascii="Courier New" w:hAnsi="Courier New" w:cs="Courier New"/>
           <w:sz w:val="20"/>
           <w:szCs w:val="20"/>
-        </w:rPr>
-      </w:pPr>
-      <w:r>
-        <w:rPr>
-          <w:rFonts w:ascii="Courier New" w:hAnsi="Courier New" w:cs="Courier New"/>
-          <w:sz w:val="20"/>
-          <w:szCs w:val="20"/>
-        </w:rPr>
-        <w:t>nSV = 806, nBSV = 806</w:t>
-      </w:r>
-    </w:p>
-    <w:p>
-      <w:pPr>
-        <w:rPr>
-          <w:rFonts w:ascii="Courier New" w:hAnsi="Courier New" w:cs="Courier New"/>
-          <w:sz w:val="20"/>
-          <w:szCs w:val="20"/>
-        </w:rPr>
-      </w:pPr>
-      <w:r>
-        <w:rPr>
-          <w:rFonts w:ascii="Courier New" w:hAnsi="Courier New" w:cs="Courier New"/>
-          <w:sz w:val="20"/>
-          <w:szCs w:val="20"/>
-        </w:rPr>
-        <w:t>Total nSV = 1622</w:t>
+          <w:lang w:val="da-DK"/>
+        </w:rPr>
+      </w:pPr>
+      <w:proofErr w:type="spellStart"/>
+      <w:r>
+        <w:rPr>
+          <w:rFonts w:ascii="Courier New" w:hAnsi="Courier New" w:cs="Courier New"/>
+          <w:sz w:val="20"/>
+          <w:szCs w:val="20"/>
+          <w:lang w:val="da-DK"/>
+        </w:rPr>
+        <w:t>nSV</w:t>
+      </w:r>
+      <w:proofErr w:type="spellEnd"/>
+      <w:r>
+        <w:rPr>
+          <w:rFonts w:ascii="Courier New" w:hAnsi="Courier New" w:cs="Courier New"/>
+          <w:sz w:val="20"/>
+          <w:szCs w:val="20"/>
+          <w:lang w:val="da-DK"/>
+        </w:rPr>
+        <w:t xml:space="preserve"> = 806, </w:t>
+      </w:r>
+      <w:proofErr w:type="spellStart"/>
+      <w:r>
+        <w:rPr>
+          <w:rFonts w:ascii="Courier New" w:hAnsi="Courier New" w:cs="Courier New"/>
+          <w:sz w:val="20"/>
+          <w:szCs w:val="20"/>
+          <w:lang w:val="da-DK"/>
+        </w:rPr>
+        <w:t>nBSV</w:t>
+      </w:r>
+      <w:proofErr w:type="spellEnd"/>
+      <w:r>
+        <w:rPr>
+          <w:rFonts w:ascii="Courier New" w:hAnsi="Courier New" w:cs="Courier New"/>
+          <w:sz w:val="20"/>
+          <w:szCs w:val="20"/>
+          <w:lang w:val="da-DK"/>
+        </w:rPr>
+        <w:t xml:space="preserve"> = 806</w:t>
+      </w:r>
+    </w:p>
+    <w:p>
+      <w:pPr>
+        <w:rPr>
+          <w:rFonts w:ascii="Courier New" w:hAnsi="Courier New" w:cs="Courier New"/>
+          <w:sz w:val="20"/>
+          <w:szCs w:val="20"/>
+        </w:rPr>
+      </w:pPr>
+      <w:r>
+        <w:rPr>
+          <w:rFonts w:ascii="Courier New" w:hAnsi="Courier New" w:cs="Courier New"/>
+          <w:sz w:val="20"/>
+          <w:szCs w:val="20"/>
+        </w:rPr>
+        <w:t xml:space="preserve">Total </w:t>
+      </w:r>
+      <w:proofErr w:type="spellStart"/>
+      <w:r>
+        <w:rPr>
+          <w:rFonts w:ascii="Courier New" w:hAnsi="Courier New" w:cs="Courier New"/>
+          <w:sz w:val="20"/>
+          <w:szCs w:val="20"/>
+        </w:rPr>
+        <w:t>nSV</w:t>
+      </w:r>
+      <w:proofErr w:type="spellEnd"/>
+      <w:r>
+        <w:rPr>
+          <w:rFonts w:ascii="Courier New" w:hAnsi="Courier New" w:cs="Courier New"/>
+          <w:sz w:val="20"/>
+          <w:szCs w:val="20"/>
+        </w:rPr>
+        <w:t xml:space="preserve"> =</w:t>
+      </w:r>
+      <w:bookmarkStart w:id="0" w:name="_GoBack"/>
+      <w:bookmarkEnd w:id="0"/>
+      <w:r>
+        <w:rPr>
+          <w:rFonts w:ascii="Courier New" w:hAnsi="Courier New" w:cs="Courier New"/>
+          <w:sz w:val="20"/>
+          <w:szCs w:val="20"/>
+        </w:rPr>
+        <w:t xml:space="preserve"> 1622</w:t>
       </w:r>
     </w:p>
     <w:p>
@@ -445,8 +768,6 @@
           <w:lang w:val="da-DK"/>
         </w:rPr>
       </w:pPr>
-      <w:bookmarkStart w:id="0" w:name="_GoBack"/>
-      <w:bookmarkEnd w:id="0"/>
       <w:r>
         <w:rPr>
           <w:noProof/>

</xml_diff>